<commit_message>
added comment and deleted unnessecary files
</commit_message>
<xml_diff>
--- a/Web Service/Java Config.docx
+++ b/Web Service/Java Config.docx
@@ -3,82 +3,361 @@
 <w:document xmlns:wpc="http://schemas.microsoft.com/office/word/2010/wordprocessingCanvas" xmlns:mc="http://schemas.openxmlformats.org/markup-compatibility/2006" xmlns:o="urn:schemas-microsoft-com:office:office" xmlns:r="http://schemas.openxmlformats.org/officeDocument/2006/relationships" xmlns:m="http://schemas.openxmlformats.org/officeDocument/2006/math" xmlns:v="urn:schemas-microsoft-com:vml" xmlns:wp14="http://schemas.microsoft.com/office/word/2010/wordprocessingDrawing" xmlns:wp="http://schemas.openxmlformats.org/drawingml/2006/wordprocessingDrawing" xmlns:w10="urn:schemas-microsoft-com:office:word" xmlns:w="http://schemas.openxmlformats.org/wordprocessingml/2006/main" xmlns:w14="http://schemas.microsoft.com/office/word/2010/wordml" xmlns:w15="http://schemas.microsoft.com/office/word/2012/wordml" xmlns:wpg="http://schemas.microsoft.com/office/word/2010/wordprocessingGroup" xmlns:wpi="http://schemas.microsoft.com/office/word/2010/wordprocessingInk" xmlns:wne="http://schemas.microsoft.com/office/word/2006/wordml" xmlns:wps="http://schemas.microsoft.com/office/word/2010/wordprocessingShape" mc:Ignorable="w14 w15 wp14">
   <w:body>
     <w:p>
-      <w:r>
-        <w:t>Framework used: JAX-RS, Jersey</w:t>
-      </w:r>
-      <w:r>
-        <w:t xml:space="preserve">, </w:t>
+      <w:pPr>
+        <w:spacing w:after="0"/>
+      </w:pPr>
+      <w:r>
+        <w:rPr>
+          <w:u w:val="single"/>
+        </w:rPr>
+        <w:t>Framework used:</w:t>
+      </w:r>
+      <w:r>
+        <w:t xml:space="preserve"> JAX-RS, Jersey</w:t>
+      </w:r>
+      <w:r>
+        <w:t>, JNI</w:t>
+      </w:r>
+      <w:r>
+        <w:t xml:space="preserve"> </w:t>
+      </w:r>
+      <w:bookmarkStart w:id="0" w:name="_GoBack"/>
+      <w:bookmarkEnd w:id="0"/>
+      <w:r>
+        <w:t xml:space="preserve">(Part of </w:t>
+      </w:r>
+      <w:r>
+        <w:t>J</w:t>
+      </w:r>
+      <w:r>
+        <w:t>ava SDK</w:t>
+      </w:r>
+      <w:r>
+        <w:t>/JDK</w:t>
+      </w:r>
+      <w:r>
+        <w:t>)</w:t>
+      </w:r>
+    </w:p>
+    <w:p>
+      <w:pPr>
+        <w:spacing w:after="0"/>
+        <w:rPr>
+          <w:u w:val="single"/>
+        </w:rPr>
+      </w:pPr>
+      <w:r>
+        <w:rPr>
+          <w:u w:val="single"/>
+        </w:rPr>
+        <w:t>Versions used:</w:t>
+      </w:r>
+    </w:p>
+    <w:p>
+      <w:pPr>
+        <w:spacing w:after="0"/>
+      </w:pPr>
+      <w:r>
+        <w:t>Tomcat = 6</w:t>
+      </w:r>
+      <w:r>
+        <w:br/>
+      </w:r>
+      <w:r>
+        <w:t>IDE = Eclipse (Mars)</w:t>
+      </w:r>
+    </w:p>
+    <w:p>
+      <w:pPr>
+        <w:spacing w:after="0"/>
+      </w:pPr>
+      <w:r>
+        <w:t>JRE = 1.8 (32 bit)</w:t>
+      </w:r>
+    </w:p>
+    <w:p>
+      <w:pPr>
+        <w:spacing w:after="0"/>
+      </w:pPr>
+      <w:r>
+        <w:t>JDK = 1.8 (32 bit)</w:t>
+      </w:r>
+    </w:p>
+    <w:p>
+      <w:proofErr w:type="spellStart"/>
+      <w:r>
+        <w:t>Dll</w:t>
+      </w:r>
+      <w:proofErr w:type="spellEnd"/>
+      <w:r>
+        <w:t xml:space="preserve"> = (32 bit)</w:t>
+      </w:r>
+      <w:r>
+        <w:br/>
+      </w:r>
+    </w:p>
+    <w:p>
+      <w:pPr>
+        <w:rPr>
+          <w:b/>
+          <w:sz w:val="28"/>
+          <w:szCs w:val="28"/>
+          <w:u w:val="single"/>
+        </w:rPr>
+      </w:pPr>
+      <w:r>
+        <w:rPr>
+          <w:b/>
+          <w:sz w:val="28"/>
+          <w:szCs w:val="28"/>
+          <w:u w:val="single"/>
+        </w:rPr>
+        <w:t>Eclipse configurations:</w:t>
+      </w:r>
+    </w:p>
+    <w:p>
+      <w:pPr>
+        <w:shd w:val="clear" w:color="auto" w:fill="FFFFFF"/>
+        <w:spacing w:after="0" w:line="240" w:lineRule="auto"/>
+        <w:rPr>
+          <w:rFonts w:ascii="Arial" w:eastAsia="Times New Roman" w:hAnsi="Arial" w:cs="Arial"/>
+          <w:color w:val="242729"/>
+          <w:sz w:val="23"/>
+          <w:szCs w:val="23"/>
+        </w:rPr>
+      </w:pPr>
+      <w:r>
+        <w:rPr>
+          <w:rFonts w:ascii="Arial" w:eastAsia="Times New Roman" w:hAnsi="Arial" w:cs="Arial"/>
+          <w:color w:val="242729"/>
+          <w:sz w:val="23"/>
+          <w:szCs w:val="23"/>
+        </w:rPr>
+        <w:t>Add Tomcat to Eclipse</w:t>
+      </w:r>
+    </w:p>
+    <w:p>
+      <w:pPr>
+        <w:numPr>
+          <w:ilvl w:val="0"/>
+          <w:numId w:val="2"/>
+        </w:numPr>
+        <w:shd w:val="clear" w:color="auto" w:fill="FFFFFF"/>
+        <w:spacing w:before="100" w:beforeAutospacing="1" w:after="100" w:afterAutospacing="1" w:line="240" w:lineRule="auto"/>
+        <w:rPr>
+          <w:rFonts w:ascii="Arial" w:eastAsia="Times New Roman" w:hAnsi="Arial" w:cs="Arial"/>
+          <w:color w:val="000000"/>
+          <w:sz w:val="20"/>
+          <w:szCs w:val="20"/>
+        </w:rPr>
+      </w:pPr>
+      <w:r>
+        <w:rPr>
+          <w:rFonts w:ascii="Arial" w:eastAsia="Times New Roman" w:hAnsi="Arial" w:cs="Arial"/>
+          <w:color w:val="000000"/>
+          <w:sz w:val="20"/>
+          <w:szCs w:val="20"/>
+        </w:rPr>
+        <w:t>Open </w:t>
+      </w:r>
+      <w:r>
+        <w:rPr>
+          <w:rFonts w:ascii="Arial" w:eastAsia="Times New Roman" w:hAnsi="Arial" w:cs="Arial"/>
+          <w:b/>
+          <w:bCs/>
+          <w:color w:val="000000"/>
+          <w:sz w:val="20"/>
+          <w:szCs w:val="20"/>
+        </w:rPr>
+        <w:t>Window -&gt; Preferences -&gt; Server -&gt; Installed Runtimes </w:t>
+      </w:r>
+      <w:r>
+        <w:rPr>
+          <w:rFonts w:ascii="Arial" w:eastAsia="Times New Roman" w:hAnsi="Arial" w:cs="Arial"/>
+          <w:color w:val="000000"/>
+          <w:sz w:val="20"/>
+          <w:szCs w:val="20"/>
+        </w:rPr>
+        <w:t>to create a Tomcat installed runtime.</w:t>
+      </w:r>
+    </w:p>
+    <w:p>
+      <w:pPr>
+        <w:numPr>
+          <w:ilvl w:val="0"/>
+          <w:numId w:val="2"/>
+        </w:numPr>
+        <w:shd w:val="clear" w:color="auto" w:fill="FFFFFF"/>
+        <w:spacing w:before="100" w:beforeAutospacing="1" w:after="100" w:afterAutospacing="1" w:line="240" w:lineRule="auto"/>
+        <w:rPr>
+          <w:rFonts w:ascii="Arial" w:eastAsia="Times New Roman" w:hAnsi="Arial" w:cs="Arial"/>
+          <w:color w:val="000000"/>
+          <w:sz w:val="20"/>
+          <w:szCs w:val="20"/>
+        </w:rPr>
+      </w:pPr>
+      <w:r>
+        <w:rPr>
+          <w:rFonts w:ascii="Arial" w:eastAsia="Times New Roman" w:hAnsi="Arial" w:cs="Arial"/>
+          <w:color w:val="000000"/>
+          <w:sz w:val="20"/>
+          <w:szCs w:val="20"/>
+        </w:rPr>
+        <w:t>Click on </w:t>
+      </w:r>
+      <w:r>
+        <w:rPr>
+          <w:rFonts w:ascii="Arial" w:eastAsia="Times New Roman" w:hAnsi="Arial" w:cs="Arial"/>
+          <w:b/>
+          <w:bCs/>
+          <w:color w:val="000000"/>
+          <w:sz w:val="20"/>
+          <w:szCs w:val="20"/>
+        </w:rPr>
+        <w:t>Add...</w:t>
+      </w:r>
+      <w:r>
+        <w:rPr>
+          <w:rFonts w:ascii="Arial" w:eastAsia="Times New Roman" w:hAnsi="Arial" w:cs="Arial"/>
+          <w:color w:val="000000"/>
+          <w:sz w:val="20"/>
+          <w:szCs w:val="20"/>
+        </w:rPr>
+        <w:t> to open the </w:t>
+      </w:r>
+      <w:r>
+        <w:rPr>
+          <w:rFonts w:ascii="Arial" w:eastAsia="Times New Roman" w:hAnsi="Arial" w:cs="Arial"/>
+          <w:b/>
+          <w:bCs/>
+          <w:color w:val="000000"/>
+          <w:sz w:val="20"/>
+          <w:szCs w:val="20"/>
+        </w:rPr>
+        <w:t>New Server Runtime</w:t>
+      </w:r>
+      <w:r>
+        <w:rPr>
+          <w:rFonts w:ascii="Arial" w:eastAsia="Times New Roman" w:hAnsi="Arial" w:cs="Arial"/>
+          <w:color w:val="000000"/>
+          <w:sz w:val="20"/>
+          <w:szCs w:val="20"/>
+        </w:rPr>
+        <w:t> dialog, then select your runtime under </w:t>
+      </w:r>
+      <w:r>
+        <w:rPr>
+          <w:rFonts w:ascii="Arial" w:eastAsia="Times New Roman" w:hAnsi="Arial" w:cs="Arial"/>
+          <w:b/>
+          <w:bCs/>
+          <w:color w:val="000000"/>
+          <w:sz w:val="20"/>
+          <w:szCs w:val="20"/>
+        </w:rPr>
+        <w:t>Apache</w:t>
+      </w:r>
+    </w:p>
+    <w:p>
+      <w:pPr>
+        <w:shd w:val="clear" w:color="auto" w:fill="FFFFFF"/>
+        <w:spacing w:before="100" w:beforeAutospacing="1" w:after="100" w:afterAutospacing="1" w:line="240" w:lineRule="auto"/>
+        <w:rPr>
+          <w:rFonts w:ascii="Arial" w:hAnsi="Arial" w:cs="Arial"/>
+          <w:color w:val="242729"/>
+          <w:sz w:val="23"/>
+          <w:szCs w:val="23"/>
+          <w:shd w:val="clear" w:color="auto" w:fill="FFFFFF"/>
+        </w:rPr>
+      </w:pPr>
+      <w:r>
+        <w:rPr>
+          <w:rFonts w:ascii="Arial" w:hAnsi="Arial" w:cs="Arial"/>
+          <w:color w:val="242729"/>
+          <w:sz w:val="23"/>
+          <w:szCs w:val="23"/>
+          <w:shd w:val="clear" w:color="auto" w:fill="FFFFFF"/>
+        </w:rPr>
+        <w:t>A</w:t>
+      </w:r>
+      <w:r>
+        <w:rPr>
+          <w:rFonts w:ascii="Arial" w:hAnsi="Arial" w:cs="Arial"/>
+          <w:color w:val="242729"/>
+          <w:sz w:val="23"/>
+          <w:szCs w:val="23"/>
+          <w:shd w:val="clear" w:color="auto" w:fill="FFFFFF"/>
+        </w:rPr>
+        <w:t xml:space="preserve">dd </w:t>
+      </w:r>
+      <w:r>
+        <w:rPr>
+          <w:rFonts w:ascii="Arial" w:hAnsi="Arial" w:cs="Arial"/>
+          <w:color w:val="242729"/>
+          <w:sz w:val="23"/>
+          <w:szCs w:val="23"/>
+          <w:shd w:val="clear" w:color="auto" w:fill="FFFFFF"/>
+        </w:rPr>
+        <w:t>libraries to Eclipse</w:t>
+      </w:r>
+    </w:p>
+    <w:p>
+      <w:pPr>
+        <w:shd w:val="clear" w:color="auto" w:fill="FFFFFF"/>
+        <w:spacing w:before="100" w:beforeAutospacing="1" w:after="100" w:afterAutospacing="1" w:line="240" w:lineRule="auto"/>
+        <w:rPr>
+          <w:rFonts w:ascii="Arial" w:eastAsia="Times New Roman" w:hAnsi="Arial" w:cs="Arial"/>
+          <w:color w:val="000000"/>
+          <w:sz w:val="20"/>
+          <w:szCs w:val="20"/>
+        </w:rPr>
+      </w:pPr>
+      <w:r>
+        <w:rPr>
+          <w:rStyle w:val="apple-converted-space"/>
+          <w:rFonts w:ascii="Arial" w:hAnsi="Arial" w:cs="Arial"/>
+          <w:color w:val="242729"/>
+          <w:sz w:val="23"/>
+          <w:szCs w:val="23"/>
+          <w:shd w:val="clear" w:color="auto" w:fill="FFFFFF"/>
+        </w:rPr>
+        <w:t>The jar files for the frameworks can be added by</w:t>
+      </w:r>
+      <w:r>
+        <w:rPr>
+          <w:rStyle w:val="apple-converted-space"/>
+          <w:rFonts w:ascii="Arial" w:hAnsi="Arial" w:cs="Arial"/>
+          <w:color w:val="242729"/>
+          <w:sz w:val="23"/>
+          <w:szCs w:val="23"/>
+          <w:shd w:val="clear" w:color="auto" w:fill="FFFFFF"/>
+        </w:rPr>
+        <w:t> </w:t>
+      </w:r>
+      <w:r>
+        <w:rPr>
+          <w:rStyle w:val="HTMLCode"/>
+          <w:rFonts w:ascii="Consolas" w:eastAsiaTheme="minorHAnsi" w:hAnsi="Consolas" w:cs="Consolas"/>
+          <w:color w:val="242729"/>
+          <w:bdr w:val="none" w:sz="0" w:space="0" w:color="auto" w:frame="1"/>
+          <w:shd w:val="clear" w:color="auto" w:fill="EFF0F1"/>
+        </w:rPr>
+        <w:t xml:space="preserve">Project =&gt; Properties =&gt; Java Build Path =&gt; Libraries =&gt; Add </w:t>
       </w:r>
       <w:proofErr w:type="gramStart"/>
       <w:r>
-        <w:t>JNI(</w:t>
+        <w:rPr>
+          <w:rStyle w:val="HTMLCode"/>
+          <w:rFonts w:ascii="Consolas" w:eastAsiaTheme="minorHAnsi" w:hAnsi="Consolas" w:cs="Consolas"/>
+          <w:color w:val="242729"/>
+          <w:bdr w:val="none" w:sz="0" w:space="0" w:color="auto" w:frame="1"/>
+          <w:shd w:val="clear" w:color="auto" w:fill="EFF0F1"/>
+        </w:rPr>
+        <w:t>JAR ...</w:t>
       </w:r>
       <w:proofErr w:type="gramEnd"/>
-      <w:r>
-        <w:t xml:space="preserve">Part of </w:t>
-      </w:r>
-      <w:r>
-        <w:t>J</w:t>
-      </w:r>
-      <w:r>
-        <w:t>ava SDK</w:t>
-      </w:r>
-      <w:r>
-        <w:t>/JDK</w:t>
-      </w:r>
-      <w:r>
-        <w:t>)</w:t>
-      </w:r>
-    </w:p>
-    <w:p>
-      <w:r>
-        <w:t>IDE = Eclipse (Mars)</w:t>
-      </w:r>
-    </w:p>
-    <w:p>
-      <w:r>
-        <w:t>JRE = 1.8 (32 bit)</w:t>
-      </w:r>
-    </w:p>
-    <w:p>
-      <w:r>
-        <w:t>JDK = 1.8 (32 bit)</w:t>
-      </w:r>
-    </w:p>
-    <w:p>
-      <w:proofErr w:type="spellStart"/>
-      <w:r>
-        <w:t>Dll</w:t>
-      </w:r>
-      <w:proofErr w:type="spellEnd"/>
-      <w:r>
-        <w:t xml:space="preserve"> = (32 bit)</w:t>
-      </w:r>
-    </w:p>
-    <w:p/>
-    <w:p>
-      <w:r>
-        <w:rPr>
-          <w:rFonts w:ascii="Tahoma" w:hAnsi="Tahoma" w:cs="Tahoma"/>
-          <w:color w:val="333333"/>
-          <w:sz w:val="23"/>
-          <w:szCs w:val="23"/>
-          <w:shd w:val="clear" w:color="auto" w:fill="FFFFFF"/>
-        </w:rPr>
-        <w:t>In the</w:t>
-      </w:r>
-      <w:r>
-        <w:rPr>
-          <w:rStyle w:val="apple-converted-space"/>
-          <w:rFonts w:ascii="Tahoma" w:hAnsi="Tahoma" w:cs="Tahoma"/>
-          <w:color w:val="333333"/>
-          <w:sz w:val="23"/>
-          <w:szCs w:val="23"/>
-          <w:shd w:val="clear" w:color="auto" w:fill="FFFFFF"/>
-        </w:rPr>
-        <w:t> </w:t>
-      </w:r>
-      <w:r>
+    </w:p>
+    <w:p>
+      <w:pPr>
         <w:rPr>
           <w:rStyle w:val="HTMLCode"/>
           <w:rFonts w:ascii="Lucida Console" w:eastAsiaTheme="minorHAnsi" w:hAnsi="Lucida Console"/>
@@ -88,7 +367,16 @@
           <w:bdr w:val="single" w:sz="6" w:space="2" w:color="E1E1E1" w:frame="1"/>
           <w:shd w:val="clear" w:color="auto" w:fill="FFFFFF"/>
         </w:rPr>
-        <w:t>VM Options</w:t>
+      </w:pPr>
+      <w:r>
+        <w:rPr>
+          <w:rFonts w:ascii="Tahoma" w:hAnsi="Tahoma" w:cs="Tahoma"/>
+          <w:color w:val="333333"/>
+          <w:sz w:val="23"/>
+          <w:szCs w:val="23"/>
+          <w:shd w:val="clear" w:color="auto" w:fill="FFFFFF"/>
+        </w:rPr>
+        <w:t>In the</w:t>
       </w:r>
       <w:r>
         <w:rPr>
@@ -100,37 +388,6 @@
           <w:shd w:val="clear" w:color="auto" w:fill="FFFFFF"/>
         </w:rPr>
         <w:t> </w:t>
-      </w:r>
-      <w:r>
-        <w:rPr>
-          <w:rFonts w:ascii="Tahoma" w:hAnsi="Tahoma" w:cs="Tahoma"/>
-          <w:color w:val="333333"/>
-          <w:sz w:val="23"/>
-          <w:szCs w:val="23"/>
-          <w:shd w:val="clear" w:color="auto" w:fill="FFFFFF"/>
-        </w:rPr>
-        <w:t>field, add the following option, based on your library’s path</w:t>
-      </w:r>
-      <w:proofErr w:type="gramStart"/>
-      <w:r>
-        <w:rPr>
-          <w:rFonts w:ascii="Tahoma" w:hAnsi="Tahoma" w:cs="Tahoma"/>
-          <w:color w:val="333333"/>
-          <w:sz w:val="23"/>
-          <w:szCs w:val="23"/>
-          <w:shd w:val="clear" w:color="auto" w:fill="FFFFFF"/>
-        </w:rPr>
-        <w:t>:</w:t>
-      </w:r>
-      <w:proofErr w:type="gramEnd"/>
-      <w:r>
-        <w:rPr>
-          <w:rFonts w:ascii="Tahoma" w:hAnsi="Tahoma" w:cs="Tahoma"/>
-          <w:color w:val="333333"/>
-          <w:sz w:val="23"/>
-          <w:szCs w:val="23"/>
-        </w:rPr>
-        <w:br/>
       </w:r>
       <w:r>
         <w:rPr>
@@ -142,9 +399,50 @@
           <w:bdr w:val="single" w:sz="6" w:space="2" w:color="E1E1E1" w:frame="1"/>
           <w:shd w:val="clear" w:color="auto" w:fill="FFFFFF"/>
         </w:rPr>
-        <w:t>java -</w:t>
-      </w:r>
-      <w:proofErr w:type="spellStart"/>
+        <w:t>VM Options</w:t>
+      </w:r>
+      <w:r>
+        <w:rPr>
+          <w:rStyle w:val="apple-converted-space"/>
+          <w:rFonts w:ascii="Tahoma" w:hAnsi="Tahoma" w:cs="Tahoma"/>
+          <w:color w:val="333333"/>
+          <w:sz w:val="23"/>
+          <w:szCs w:val="23"/>
+          <w:shd w:val="clear" w:color="auto" w:fill="FFFFFF"/>
+        </w:rPr>
+        <w:t> </w:t>
+      </w:r>
+      <w:r>
+        <w:rPr>
+          <w:rFonts w:ascii="Tahoma" w:hAnsi="Tahoma" w:cs="Tahoma"/>
+          <w:color w:val="333333"/>
+          <w:sz w:val="23"/>
+          <w:szCs w:val="23"/>
+          <w:shd w:val="clear" w:color="auto" w:fill="FFFFFF"/>
+        </w:rPr>
+        <w:t>field, add the following option, based on your library’s path</w:t>
+      </w:r>
+      <w:proofErr w:type="gramStart"/>
+      <w:r>
+        <w:rPr>
+          <w:rFonts w:ascii="Tahoma" w:hAnsi="Tahoma" w:cs="Tahoma"/>
+          <w:color w:val="333333"/>
+          <w:sz w:val="23"/>
+          <w:szCs w:val="23"/>
+          <w:shd w:val="clear" w:color="auto" w:fill="FFFFFF"/>
+        </w:rPr>
+        <w:t>:</w:t>
+      </w:r>
+      <w:proofErr w:type="gramEnd"/>
+      <w:r>
+        <w:rPr>
+          <w:rFonts w:ascii="Tahoma" w:hAnsi="Tahoma" w:cs="Tahoma"/>
+          <w:color w:val="333333"/>
+          <w:sz w:val="23"/>
+          <w:szCs w:val="23"/>
+        </w:rPr>
+        <w:br/>
+      </w:r>
       <w:r>
         <w:rPr>
           <w:rStyle w:val="HTMLCode"/>
@@ -155,9 +453,9 @@
           <w:bdr w:val="single" w:sz="6" w:space="2" w:color="E1E1E1" w:frame="1"/>
           <w:shd w:val="clear" w:color="auto" w:fill="FFFFFF"/>
         </w:rPr>
-        <w:t>Djava.library.path</w:t>
-      </w:r>
-      <w:proofErr w:type="spellEnd"/>
+        <w:t>java -</w:t>
+      </w:r>
+      <w:proofErr w:type="spellStart"/>
       <w:r>
         <w:rPr>
           <w:rStyle w:val="HTMLCode"/>
@@ -168,9 +466,9 @@
           <w:bdr w:val="single" w:sz="6" w:space="2" w:color="E1E1E1" w:frame="1"/>
           <w:shd w:val="clear" w:color="auto" w:fill="FFFFFF"/>
         </w:rPr>
-        <w:t>=&lt;</w:t>
-      </w:r>
-      <w:proofErr w:type="spellStart"/>
+        <w:t>Djava.library.path</w:t>
+      </w:r>
+      <w:proofErr w:type="spellEnd"/>
       <w:r>
         <w:rPr>
           <w:rStyle w:val="HTMLCode"/>
@@ -181,9 +479,9 @@
           <w:bdr w:val="single" w:sz="6" w:space="2" w:color="E1E1E1" w:frame="1"/>
           <w:shd w:val="clear" w:color="auto" w:fill="FFFFFF"/>
         </w:rPr>
-        <w:t>path_to_dll</w:t>
-      </w:r>
-      <w:proofErr w:type="spellEnd"/>
+        <w:t>=&lt;</w:t>
+      </w:r>
+      <w:proofErr w:type="spellStart"/>
       <w:r>
         <w:rPr>
           <w:rStyle w:val="HTMLCode"/>
@@ -194,238 +492,21 @@
           <w:bdr w:val="single" w:sz="6" w:space="2" w:color="E1E1E1" w:frame="1"/>
           <w:shd w:val="clear" w:color="auto" w:fill="FFFFFF"/>
         </w:rPr>
+        <w:t>path_to_dll</w:t>
+      </w:r>
+      <w:proofErr w:type="spellEnd"/>
+      <w:r>
+        <w:rPr>
+          <w:rStyle w:val="HTMLCode"/>
+          <w:rFonts w:ascii="Lucida Console" w:eastAsiaTheme="minorHAnsi" w:hAnsi="Lucida Console"/>
+          <w:color w:val="666666"/>
+          <w:sz w:val="17"/>
+          <w:szCs w:val="17"/>
+          <w:bdr w:val="single" w:sz="6" w:space="2" w:color="E1E1E1" w:frame="1"/>
+          <w:shd w:val="clear" w:color="auto" w:fill="FFFFFF"/>
+        </w:rPr>
         <w:t>&gt;</w:t>
       </w:r>
-    </w:p>
-    <w:p>
-      <w:r>
-        <w:t>Also environment variables should be set to correct path.</w:t>
-      </w:r>
-      <w:r>
-        <w:t xml:space="preserve"> (Program Files (x</w:t>
-      </w:r>
-      <w:r>
-        <w:t>86) for 32 bit)</w:t>
-      </w:r>
-    </w:p>
-    <w:p/>
-    <w:p>
-      <w:pPr>
-        <w:rPr>
-          <w:b/>
-        </w:rPr>
-      </w:pPr>
-      <w:r>
-        <w:rPr>
-          <w:b/>
-        </w:rPr>
-        <w:t>Used this tutorial for JNI.</w:t>
-      </w:r>
-      <w:r>
-        <w:rPr>
-          <w:b/>
-        </w:rPr>
-        <w:t>(up until page 6)</w:t>
-      </w:r>
-      <w:bookmarkStart w:id="0" w:name="_GoBack"/>
-      <w:bookmarkEnd w:id="0"/>
-    </w:p>
-    <w:p>
-      <w:r>
-        <w:fldChar w:fldCharType="begin"/>
-      </w:r>
-      <w:r>
-        <w:instrText xml:space="preserve"> HYPERLINK "</w:instrText>
-      </w:r>
-      <w:r>
-        <w:instrText>http://www.cs.umanitoba.ca/~eclipse/8-JNI.pdf</w:instrText>
-      </w:r>
-      <w:r>
-        <w:instrText xml:space="preserve">" </w:instrText>
-      </w:r>
-      <w:r>
-        <w:fldChar w:fldCharType="separate"/>
-      </w:r>
-      <w:r>
-        <w:rPr>
-          <w:rStyle w:val="Hyperlink"/>
-        </w:rPr>
-        <w:t>http://www.cs.umanitoba.ca/~eclipse/8-JNI.pdf</w:t>
-      </w:r>
-      <w:r>
-        <w:fldChar w:fldCharType="end"/>
-      </w:r>
-    </w:p>
-    <w:p/>
-    <w:p>
-      <w:pPr>
-        <w:rPr>
-          <w:u w:val="single"/>
-        </w:rPr>
-      </w:pPr>
-      <w:r>
-        <w:rPr>
-          <w:u w:val="single"/>
-        </w:rPr>
-        <w:t>Note:</w:t>
-      </w:r>
-    </w:p>
-    <w:p>
-      <w:proofErr w:type="spellStart"/>
-      <w:r>
-        <w:t>Javah</w:t>
-      </w:r>
-      <w:proofErr w:type="spellEnd"/>
-      <w:r>
-        <w:t xml:space="preserve"> has to be called in the build/classes folder with the full package name, for example: </w:t>
-      </w:r>
-      <w:proofErr w:type="spellStart"/>
-      <w:r>
-        <w:t>com.webservice</w:t>
-      </w:r>
-      <w:proofErr w:type="spellEnd"/>
-      <w:proofErr w:type="gramStart"/>
-      <w:r>
-        <w:t>.&lt;</w:t>
-      </w:r>
-      <w:proofErr w:type="gramEnd"/>
-      <w:r>
-        <w:t>filename&gt;</w:t>
-      </w:r>
-    </w:p>
-    <w:p>
-      <w:pPr>
-        <w:shd w:val="clear" w:color="auto" w:fill="FFFFFF"/>
-        <w:spacing w:after="0" w:line="240" w:lineRule="auto"/>
-        <w:rPr>
-          <w:rFonts w:ascii="Arial" w:eastAsia="Times New Roman" w:hAnsi="Arial" w:cs="Arial"/>
-          <w:color w:val="242729"/>
-          <w:sz w:val="23"/>
-          <w:szCs w:val="23"/>
-        </w:rPr>
-      </w:pPr>
-      <w:r>
-        <w:rPr>
-          <w:rFonts w:ascii="Arial" w:eastAsia="Times New Roman" w:hAnsi="Arial" w:cs="Arial"/>
-          <w:color w:val="242729"/>
-          <w:sz w:val="23"/>
-          <w:szCs w:val="23"/>
-        </w:rPr>
-        <w:t xml:space="preserve">C code command line in C project </w:t>
-      </w:r>
-      <w:proofErr w:type="gramStart"/>
-      <w:r>
-        <w:rPr>
-          <w:rFonts w:ascii="Arial" w:eastAsia="Times New Roman" w:hAnsi="Arial" w:cs="Arial"/>
-          <w:color w:val="242729"/>
-          <w:sz w:val="23"/>
-          <w:szCs w:val="23"/>
-        </w:rPr>
-        <w:t>folder(</w:t>
-      </w:r>
-      <w:proofErr w:type="gramEnd"/>
-      <w:r>
-        <w:rPr>
-          <w:rFonts w:ascii="Arial" w:eastAsia="Times New Roman" w:hAnsi="Arial" w:cs="Arial"/>
-          <w:color w:val="242729"/>
-          <w:sz w:val="23"/>
-          <w:szCs w:val="23"/>
-        </w:rPr>
-        <w:t xml:space="preserve">extension </w:t>
-      </w:r>
-      <w:proofErr w:type="spellStart"/>
-      <w:r>
-        <w:rPr>
-          <w:rFonts w:ascii="Arial" w:eastAsia="Times New Roman" w:hAnsi="Arial" w:cs="Arial"/>
-          <w:color w:val="242729"/>
-          <w:sz w:val="23"/>
-          <w:szCs w:val="23"/>
-        </w:rPr>
-        <w:t>cpp</w:t>
-      </w:r>
-      <w:proofErr w:type="spellEnd"/>
-      <w:r>
-        <w:rPr>
-          <w:rFonts w:ascii="Arial" w:eastAsia="Times New Roman" w:hAnsi="Arial" w:cs="Arial"/>
-          <w:color w:val="242729"/>
-          <w:sz w:val="23"/>
-          <w:szCs w:val="23"/>
-        </w:rPr>
-        <w:t xml:space="preserve"> instead of c if </w:t>
-      </w:r>
-      <w:proofErr w:type="spellStart"/>
-      <w:r>
-        <w:rPr>
-          <w:rFonts w:ascii="Arial" w:eastAsia="Times New Roman" w:hAnsi="Arial" w:cs="Arial"/>
-          <w:color w:val="242729"/>
-          <w:sz w:val="23"/>
-          <w:szCs w:val="23"/>
-        </w:rPr>
-        <w:t>c++</w:t>
-      </w:r>
-      <w:proofErr w:type="spellEnd"/>
-      <w:r>
-        <w:rPr>
-          <w:rFonts w:ascii="Arial" w:eastAsia="Times New Roman" w:hAnsi="Arial" w:cs="Arial"/>
-          <w:color w:val="242729"/>
-          <w:sz w:val="23"/>
-          <w:szCs w:val="23"/>
-        </w:rPr>
-        <w:t xml:space="preserve"> is used)</w:t>
-      </w:r>
-    </w:p>
-    <w:p>
-      <w:pPr>
-        <w:shd w:val="clear" w:color="auto" w:fill="FFFFFF"/>
-        <w:spacing w:after="0" w:line="240" w:lineRule="auto"/>
-        <w:rPr>
-          <w:rFonts w:ascii="Arial" w:eastAsia="Times New Roman" w:hAnsi="Arial" w:cs="Arial"/>
-          <w:color w:val="242729"/>
-          <w:sz w:val="23"/>
-          <w:szCs w:val="23"/>
-        </w:rPr>
-      </w:pPr>
-      <w:r>
-        <w:rPr>
-          <w:rFonts w:ascii="Arial" w:eastAsia="Times New Roman" w:hAnsi="Arial" w:cs="Arial"/>
-          <w:color w:val="242729"/>
-          <w:sz w:val="23"/>
-          <w:szCs w:val="23"/>
-        </w:rPr>
-        <w:t xml:space="preserve">Also use g++ as compiler for </w:t>
-      </w:r>
-      <w:proofErr w:type="spellStart"/>
-      <w:r>
-        <w:rPr>
-          <w:rFonts w:ascii="Arial" w:eastAsia="Times New Roman" w:hAnsi="Arial" w:cs="Arial"/>
-          <w:color w:val="242729"/>
-          <w:sz w:val="23"/>
-          <w:szCs w:val="23"/>
-        </w:rPr>
-        <w:t>c++</w:t>
-      </w:r>
-      <w:proofErr w:type="spellEnd"/>
-      <w:r>
-        <w:rPr>
-          <w:rFonts w:ascii="Arial" w:eastAsia="Times New Roman" w:hAnsi="Arial" w:cs="Arial"/>
-          <w:color w:val="242729"/>
-          <w:sz w:val="23"/>
-          <w:szCs w:val="23"/>
-        </w:rPr>
-        <w:t xml:space="preserve"> code.</w:t>
-      </w:r>
-    </w:p>
-    <w:p>
-      <w:pPr>
-        <w:shd w:val="clear" w:color="auto" w:fill="FFFFFF"/>
-        <w:spacing w:after="0" w:line="240" w:lineRule="auto"/>
-        <w:rPr>
-          <w:rFonts w:ascii="Arial" w:eastAsia="Times New Roman" w:hAnsi="Arial" w:cs="Arial"/>
-          <w:color w:val="242729"/>
-          <w:sz w:val="23"/>
-          <w:szCs w:val="23"/>
-        </w:rPr>
-      </w:pPr>
     </w:p>
     <w:p>
       <w:pPr>
@@ -571,6 +652,185 @@
         <w:t> tab you can switch to the 32 bit JRE</w:t>
       </w:r>
     </w:p>
+    <w:p/>
+    <w:p>
+      <w:r>
+        <w:t>Also environment variables should be set to correct path.</w:t>
+      </w:r>
+      <w:r>
+        <w:t xml:space="preserve"> (Program Files (x</w:t>
+      </w:r>
+      <w:r>
+        <w:t>86) for 32 bit)</w:t>
+      </w:r>
+    </w:p>
+    <w:p>
+      <w:pPr>
+        <w:rPr>
+          <w:u w:val="single"/>
+        </w:rPr>
+      </w:pPr>
+      <w:r>
+        <w:rPr>
+          <w:u w:val="single"/>
+        </w:rPr>
+        <w:t>Visual Studio Configurations</w:t>
+      </w:r>
+    </w:p>
+    <w:p>
+      <w:r>
+        <w:t xml:space="preserve">Include </w:t>
+      </w:r>
+      <w:r>
+        <w:t>directories</w:t>
+      </w:r>
+      <w:r>
+        <w:t xml:space="preserve"> in VS</w:t>
+      </w:r>
+      <w:proofErr w:type="gramStart"/>
+      <w:r>
+        <w:t xml:space="preserve">: </w:t>
+      </w:r>
+      <w:r>
+        <w:t>..</w:t>
+      </w:r>
+      <w:proofErr w:type="gramEnd"/>
+      <w:r>
+        <w:t>\Java\jdk1.8.0_111\include\win32</w:t>
+      </w:r>
+      <w:r>
+        <w:t xml:space="preserve"> </w:t>
+      </w:r>
+      <w:proofErr w:type="gramStart"/>
+      <w:r>
+        <w:t>and ..</w:t>
+      </w:r>
+      <w:proofErr w:type="gramEnd"/>
+      <w:r>
+        <w:t>\Java\jdk1.8.0_111\include\</w:t>
+      </w:r>
+      <w:r>
+        <w:t xml:space="preserve"> </w:t>
+      </w:r>
+      <w:r>
+        <w:t>for</w:t>
+      </w:r>
+      <w:r>
+        <w:t xml:space="preserve"> JNI</w:t>
+      </w:r>
+      <w:r>
+        <w:t xml:space="preserve"> and </w:t>
+      </w:r>
+      <w:r>
+        <w:t xml:space="preserve">also import </w:t>
+      </w:r>
+      <w:r>
+        <w:t>the</w:t>
+      </w:r>
+      <w:r>
+        <w:t xml:space="preserve"> java</w:t>
+      </w:r>
+      <w:r>
+        <w:t xml:space="preserve"> header </w:t>
+      </w:r>
+      <w:r>
+        <w:t>file by including the project folder and adding the file to the project.</w:t>
+      </w:r>
+    </w:p>
+    <w:p/>
+    <w:p>
+      <w:pPr>
+        <w:rPr>
+          <w:b/>
+          <w:sz w:val="28"/>
+          <w:szCs w:val="28"/>
+        </w:rPr>
+      </w:pPr>
+      <w:r>
+        <w:rPr>
+          <w:b/>
+          <w:sz w:val="28"/>
+          <w:szCs w:val="28"/>
+        </w:rPr>
+        <w:t>Used this tutorial for JNI</w:t>
+      </w:r>
+      <w:proofErr w:type="gramStart"/>
+      <w:r>
+        <w:rPr>
+          <w:b/>
+          <w:sz w:val="28"/>
+          <w:szCs w:val="28"/>
+        </w:rPr>
+        <w:t>.(</w:t>
+      </w:r>
+      <w:proofErr w:type="gramEnd"/>
+      <w:r>
+        <w:rPr>
+          <w:b/>
+          <w:sz w:val="28"/>
+          <w:szCs w:val="28"/>
+        </w:rPr>
+        <w:t>up until page 6)</w:t>
+      </w:r>
+    </w:p>
+    <w:p>
+      <w:hyperlink r:id="rId5" w:history="1">
+        <w:r>
+          <w:rPr>
+            <w:rStyle w:val="Hyperlink"/>
+          </w:rPr>
+          <w:t>http://www.cs.umanitoba.ca/~eclipse/8-JNI.pdf</w:t>
+        </w:r>
+      </w:hyperlink>
+    </w:p>
+    <w:p>
+      <w:pPr>
+        <w:rPr>
+          <w:u w:val="single"/>
+        </w:rPr>
+      </w:pPr>
+      <w:r>
+        <w:rPr>
+          <w:u w:val="single"/>
+        </w:rPr>
+        <w:t>Note</w:t>
+      </w:r>
+      <w:r>
+        <w:rPr>
+          <w:u w:val="single"/>
+        </w:rPr>
+        <w:t>s</w:t>
+      </w:r>
+      <w:r>
+        <w:rPr>
+          <w:u w:val="single"/>
+        </w:rPr>
+        <w:t>:</w:t>
+      </w:r>
+    </w:p>
+    <w:p>
+      <w:proofErr w:type="spellStart"/>
+      <w:r>
+        <w:t>Javah</w:t>
+      </w:r>
+      <w:proofErr w:type="spellEnd"/>
+      <w:r>
+        <w:t xml:space="preserve"> has to be called in the build/classes folder with the full package name, for example: </w:t>
+      </w:r>
+      <w:proofErr w:type="spellStart"/>
+      <w:r>
+        <w:t>com.webservice</w:t>
+      </w:r>
+      <w:proofErr w:type="spellEnd"/>
+      <w:proofErr w:type="gramStart"/>
+      <w:r>
+        <w:t>.&lt;</w:t>
+      </w:r>
+      <w:proofErr w:type="gramEnd"/>
+      <w:r>
+        <w:t>filename&gt;</w:t>
+      </w:r>
+    </w:p>
     <w:p>
       <w:pPr>
         <w:shd w:val="clear" w:color="auto" w:fill="FFFFFF"/>
@@ -582,9 +842,159 @@
           <w:szCs w:val="23"/>
         </w:rPr>
       </w:pPr>
-    </w:p>
-    <w:p/>
-    <w:p/>
+      <w:r>
+        <w:rPr>
+          <w:rFonts w:ascii="Arial" w:eastAsia="Times New Roman" w:hAnsi="Arial" w:cs="Arial"/>
+          <w:color w:val="242729"/>
+          <w:sz w:val="23"/>
+          <w:szCs w:val="23"/>
+        </w:rPr>
+        <w:lastRenderedPageBreak/>
+        <w:t xml:space="preserve">C code command line in C project </w:t>
+      </w:r>
+      <w:proofErr w:type="gramStart"/>
+      <w:r>
+        <w:rPr>
+          <w:rFonts w:ascii="Arial" w:eastAsia="Times New Roman" w:hAnsi="Arial" w:cs="Arial"/>
+          <w:color w:val="242729"/>
+          <w:sz w:val="23"/>
+          <w:szCs w:val="23"/>
+        </w:rPr>
+        <w:t>folder(</w:t>
+      </w:r>
+      <w:proofErr w:type="gramEnd"/>
+      <w:r>
+        <w:rPr>
+          <w:rFonts w:ascii="Arial" w:eastAsia="Times New Roman" w:hAnsi="Arial" w:cs="Arial"/>
+          <w:color w:val="242729"/>
+          <w:sz w:val="23"/>
+          <w:szCs w:val="23"/>
+        </w:rPr>
+        <w:t xml:space="preserve">extension </w:t>
+      </w:r>
+      <w:proofErr w:type="spellStart"/>
+      <w:r>
+        <w:rPr>
+          <w:rFonts w:ascii="Arial" w:eastAsia="Times New Roman" w:hAnsi="Arial" w:cs="Arial"/>
+          <w:color w:val="242729"/>
+          <w:sz w:val="23"/>
+          <w:szCs w:val="23"/>
+        </w:rPr>
+        <w:t>cpp</w:t>
+      </w:r>
+      <w:proofErr w:type="spellEnd"/>
+      <w:r>
+        <w:rPr>
+          <w:rFonts w:ascii="Arial" w:eastAsia="Times New Roman" w:hAnsi="Arial" w:cs="Arial"/>
+          <w:color w:val="242729"/>
+          <w:sz w:val="23"/>
+          <w:szCs w:val="23"/>
+        </w:rPr>
+        <w:t xml:space="preserve"> instead of c if </w:t>
+      </w:r>
+      <w:proofErr w:type="spellStart"/>
+      <w:r>
+        <w:rPr>
+          <w:rFonts w:ascii="Arial" w:eastAsia="Times New Roman" w:hAnsi="Arial" w:cs="Arial"/>
+          <w:color w:val="242729"/>
+          <w:sz w:val="23"/>
+          <w:szCs w:val="23"/>
+        </w:rPr>
+        <w:t>c++</w:t>
+      </w:r>
+      <w:proofErr w:type="spellEnd"/>
+      <w:r>
+        <w:rPr>
+          <w:rFonts w:ascii="Arial" w:eastAsia="Times New Roman" w:hAnsi="Arial" w:cs="Arial"/>
+          <w:color w:val="242729"/>
+          <w:sz w:val="23"/>
+          <w:szCs w:val="23"/>
+        </w:rPr>
+        <w:t xml:space="preserve"> is used)</w:t>
+      </w:r>
+    </w:p>
+    <w:p>
+      <w:pPr>
+        <w:shd w:val="clear" w:color="auto" w:fill="FFFFFF"/>
+        <w:spacing w:after="0" w:line="240" w:lineRule="auto"/>
+        <w:rPr>
+          <w:rFonts w:ascii="Arial" w:eastAsia="Times New Roman" w:hAnsi="Arial" w:cs="Arial"/>
+          <w:color w:val="242729"/>
+          <w:sz w:val="23"/>
+          <w:szCs w:val="23"/>
+        </w:rPr>
+      </w:pPr>
+      <w:r>
+        <w:rPr>
+          <w:rFonts w:ascii="Arial" w:eastAsia="Times New Roman" w:hAnsi="Arial" w:cs="Arial"/>
+          <w:color w:val="242729"/>
+          <w:sz w:val="23"/>
+          <w:szCs w:val="23"/>
+        </w:rPr>
+        <w:t xml:space="preserve">Also use g++ as compiler for </w:t>
+      </w:r>
+      <w:proofErr w:type="spellStart"/>
+      <w:r>
+        <w:rPr>
+          <w:rFonts w:ascii="Arial" w:eastAsia="Times New Roman" w:hAnsi="Arial" w:cs="Arial"/>
+          <w:color w:val="242729"/>
+          <w:sz w:val="23"/>
+          <w:szCs w:val="23"/>
+        </w:rPr>
+        <w:t>c++</w:t>
+      </w:r>
+      <w:proofErr w:type="spellEnd"/>
+      <w:r>
+        <w:rPr>
+          <w:rFonts w:ascii="Arial" w:eastAsia="Times New Roman" w:hAnsi="Arial" w:cs="Arial"/>
+          <w:color w:val="242729"/>
+          <w:sz w:val="23"/>
+          <w:szCs w:val="23"/>
+        </w:rPr>
+        <w:t xml:space="preserve"> code.</w:t>
+      </w:r>
+    </w:p>
+    <w:p>
+      <w:pPr>
+        <w:shd w:val="clear" w:color="auto" w:fill="FFFFFF"/>
+        <w:spacing w:after="0" w:line="240" w:lineRule="auto"/>
+        <w:rPr>
+          <w:rFonts w:ascii="Arial" w:eastAsia="Times New Roman" w:hAnsi="Arial" w:cs="Arial"/>
+          <w:color w:val="242729"/>
+          <w:sz w:val="23"/>
+          <w:szCs w:val="23"/>
+        </w:rPr>
+      </w:pPr>
+    </w:p>
+    <w:p>
+      <w:proofErr w:type="gramStart"/>
+      <w:r>
+        <w:t>put</w:t>
+      </w:r>
+      <w:proofErr w:type="gramEnd"/>
+      <w:r>
+        <w:t xml:space="preserve"> </w:t>
+      </w:r>
+      <w:proofErr w:type="spellStart"/>
+      <w:r>
+        <w:t>dll</w:t>
+      </w:r>
+      <w:proofErr w:type="spellEnd"/>
+      <w:r>
+        <w:t xml:space="preserve"> file in the </w:t>
+      </w:r>
+      <w:r>
+        <w:t>project</w:t>
+      </w:r>
+      <w:r>
+        <w:t xml:space="preserve"> folder of the </w:t>
+      </w:r>
+      <w:proofErr w:type="spellStart"/>
+      <w:r>
+        <w:t>webservice</w:t>
+      </w:r>
+      <w:proofErr w:type="spellEnd"/>
+    </w:p>
     <w:sectPr>
       <w:pgSz w:w="12240" w:h="15840"/>
       <w:pgMar w:top="1440" w:right="1440" w:bottom="1440" w:left="1440" w:header="720" w:footer="720" w:gutter="0"/>
@@ -746,8 +1156,151 @@
       </w:rPr>
     </w:lvl>
   </w:abstractNum>
+  <w:abstractNum w:abstractNumId="1" w15:restartNumberingAfterBreak="0">
+    <w:nsid w:val="63156111"/>
+    <w:multiLevelType w:val="multilevel"/>
+    <w:tmpl w:val="2264A300"/>
+    <w:lvl w:ilvl="0">
+      <w:start w:val="1"/>
+      <w:numFmt w:val="decimal"/>
+      <w:lvlText w:val="%1."/>
+      <w:lvlJc w:val="left"/>
+      <w:pPr>
+        <w:tabs>
+          <w:tab w:val="num" w:pos="720"/>
+        </w:tabs>
+        <w:ind w:left="720" w:hanging="360"/>
+      </w:pPr>
+    </w:lvl>
+    <w:lvl w:ilvl="1">
+      <w:start w:val="1"/>
+      <w:numFmt w:val="decimal"/>
+      <w:lvlText w:val="%2."/>
+      <w:lvlJc w:val="left"/>
+      <w:pPr>
+        <w:tabs>
+          <w:tab w:val="num" w:pos="1440"/>
+        </w:tabs>
+        <w:ind w:left="1440" w:hanging="360"/>
+      </w:pPr>
+    </w:lvl>
+    <w:lvl w:ilvl="2">
+      <w:start w:val="1"/>
+      <w:numFmt w:val="decimal"/>
+      <w:lvlText w:val="%3."/>
+      <w:lvlJc w:val="left"/>
+      <w:pPr>
+        <w:tabs>
+          <w:tab w:val="num" w:pos="2160"/>
+        </w:tabs>
+        <w:ind w:left="2160" w:hanging="360"/>
+      </w:pPr>
+    </w:lvl>
+    <w:lvl w:ilvl="3">
+      <w:start w:val="1"/>
+      <w:numFmt w:val="decimal"/>
+      <w:lvlText w:val="%4."/>
+      <w:lvlJc w:val="left"/>
+      <w:pPr>
+        <w:tabs>
+          <w:tab w:val="num" w:pos="2880"/>
+        </w:tabs>
+        <w:ind w:left="2880" w:hanging="360"/>
+      </w:pPr>
+    </w:lvl>
+    <w:lvl w:ilvl="4">
+      <w:start w:val="1"/>
+      <w:numFmt w:val="decimal"/>
+      <w:lvlText w:val="%5."/>
+      <w:lvlJc w:val="left"/>
+      <w:pPr>
+        <w:tabs>
+          <w:tab w:val="num" w:pos="3600"/>
+        </w:tabs>
+        <w:ind w:left="3600" w:hanging="360"/>
+      </w:pPr>
+    </w:lvl>
+    <w:lvl w:ilvl="5">
+      <w:start w:val="1"/>
+      <w:numFmt w:val="decimal"/>
+      <w:lvlText w:val="%6."/>
+      <w:lvlJc w:val="left"/>
+      <w:pPr>
+        <w:tabs>
+          <w:tab w:val="num" w:pos="4320"/>
+        </w:tabs>
+        <w:ind w:left="4320" w:hanging="360"/>
+      </w:pPr>
+    </w:lvl>
+    <w:lvl w:ilvl="6">
+      <w:start w:val="1"/>
+      <w:numFmt w:val="decimal"/>
+      <w:lvlText w:val="%7."/>
+      <w:lvlJc w:val="left"/>
+      <w:pPr>
+        <w:tabs>
+          <w:tab w:val="num" w:pos="5040"/>
+        </w:tabs>
+        <w:ind w:left="5040" w:hanging="360"/>
+      </w:pPr>
+    </w:lvl>
+    <w:lvl w:ilvl="7">
+      <w:start w:val="1"/>
+      <w:numFmt w:val="decimal"/>
+      <w:lvlText w:val="%8."/>
+      <w:lvlJc w:val="left"/>
+      <w:pPr>
+        <w:tabs>
+          <w:tab w:val="num" w:pos="5760"/>
+        </w:tabs>
+        <w:ind w:left="5760" w:hanging="360"/>
+      </w:pPr>
+    </w:lvl>
+    <w:lvl w:ilvl="8">
+      <w:start w:val="1"/>
+      <w:numFmt w:val="decimal"/>
+      <w:lvlText w:val="%9."/>
+      <w:lvlJc w:val="left"/>
+      <w:pPr>
+        <w:tabs>
+          <w:tab w:val="num" w:pos="6480"/>
+        </w:tabs>
+        <w:ind w:left="6480" w:hanging="360"/>
+      </w:pPr>
+    </w:lvl>
+  </w:abstractNum>
   <w:num w:numId="1">
     <w:abstractNumId w:val="0"/>
+  </w:num>
+  <w:num w:numId="2">
+    <w:abstractNumId w:val="1"/>
+    <w:lvlOverride w:ilvl="0">
+      <w:startOverride w:val="1"/>
+    </w:lvlOverride>
+    <w:lvlOverride w:ilvl="1">
+      <w:startOverride w:val="1"/>
+    </w:lvlOverride>
+    <w:lvlOverride w:ilvl="2">
+      <w:startOverride w:val="1"/>
+    </w:lvlOverride>
+    <w:lvlOverride w:ilvl="3">
+      <w:startOverride w:val="1"/>
+    </w:lvlOverride>
+    <w:lvlOverride w:ilvl="4">
+      <w:startOverride w:val="1"/>
+    </w:lvlOverride>
+    <w:lvlOverride w:ilvl="5">
+      <w:startOverride w:val="1"/>
+    </w:lvlOverride>
+    <w:lvlOverride w:ilvl="6">
+      <w:startOverride w:val="1"/>
+    </w:lvlOverride>
+    <w:lvlOverride w:ilvl="7">
+      <w:startOverride w:val="1"/>
+    </w:lvlOverride>
+    <w:lvlOverride w:ilvl="8">
+      <w:startOverride w:val="1"/>
+    </w:lvlOverride>
   </w:num>
 </w:numbering>
 </file>

</xml_diff>

<commit_message>
Added jersey, and updated config file
</commit_message>
<xml_diff>
--- a/Web Service/Java Config.docx
+++ b/Web Service/Java Config.docx
@@ -21,8 +21,6 @@
       <w:r>
         <w:t xml:space="preserve"> </w:t>
       </w:r>
-      <w:bookmarkStart w:id="0" w:name="_GoBack"/>
-      <w:bookmarkEnd w:id="0"/>
       <w:r>
         <w:t xml:space="preserve">(Part of </w:t>
       </w:r>
@@ -85,10 +83,15 @@
     </w:p>
     <w:p>
       <w:proofErr w:type="spellStart"/>
-      <w:r>
-        <w:t>Dll</w:t>
+      <w:proofErr w:type="gramStart"/>
+      <w:r>
+        <w:t>d</w:t>
+      </w:r>
+      <w:r>
+        <w:t>ll</w:t>
       </w:r>
       <w:proofErr w:type="spellEnd"/>
+      <w:proofErr w:type="gramEnd"/>
       <w:r>
         <w:t xml:space="preserve"> = (32 bit)</w:t>
       </w:r>
@@ -795,12 +798,8 @@
         </w:rPr>
         <w:t>Note</w:t>
       </w:r>
-      <w:r>
-        <w:rPr>
-          <w:u w:val="single"/>
-        </w:rPr>
-        <w:t>s</w:t>
-      </w:r>
+      <w:bookmarkStart w:id="0" w:name="_GoBack"/>
+      <w:bookmarkEnd w:id="0"/>
       <w:r>
         <w:rPr>
           <w:u w:val="single"/>
@@ -994,6 +993,110 @@
         <w:t>webservice</w:t>
       </w:r>
       <w:proofErr w:type="spellEnd"/>
+    </w:p>
+    <w:p>
+      <w:pPr>
+        <w:pBdr>
+          <w:bottom w:val="single" w:sz="6" w:space="1" w:color="auto"/>
+        </w:pBdr>
+      </w:pPr>
+    </w:p>
+    <w:p>
+      <w:proofErr w:type="spellStart"/>
+      <w:r>
+        <w:t>Git</w:t>
+      </w:r>
+      <w:proofErr w:type="spellEnd"/>
+      <w:r>
+        <w:t xml:space="preserve"> repository: </w:t>
+      </w:r>
+      <w:hyperlink r:id="rId6" w:history="1">
+        <w:r>
+          <w:rPr>
+            <w:rStyle w:val="Hyperlink"/>
+          </w:rPr>
+          <w:t>https://github.com/JackKLM/webservice</w:t>
+        </w:r>
+      </w:hyperlink>
+    </w:p>
+    <w:p>
+      <w:r>
+        <w:t xml:space="preserve">Has 2 folders, 1 Java project, and 1 </w:t>
+      </w:r>
+      <w:proofErr w:type="spellStart"/>
+      <w:r>
+        <w:t>c++</w:t>
+      </w:r>
+      <w:proofErr w:type="spellEnd"/>
+      <w:r>
+        <w:t xml:space="preserve"> project.</w:t>
+      </w:r>
+    </w:p>
+    <w:p>
+      <w:r>
+        <w:t xml:space="preserve">The </w:t>
+      </w:r>
+      <w:proofErr w:type="spellStart"/>
+      <w:r>
+        <w:t>c++</w:t>
+      </w:r>
+      <w:proofErr w:type="spellEnd"/>
+      <w:r>
+        <w:t xml:space="preserve"> project is used to generate the </w:t>
+      </w:r>
+      <w:proofErr w:type="spellStart"/>
+      <w:r>
+        <w:t>dll</w:t>
+      </w:r>
+      <w:proofErr w:type="spellEnd"/>
+      <w:r>
+        <w:t xml:space="preserve"> file. The Java project contains the web service which can call the </w:t>
+      </w:r>
+      <w:proofErr w:type="spellStart"/>
+      <w:r>
+        <w:t>dll</w:t>
+      </w:r>
+      <w:proofErr w:type="spellEnd"/>
+      <w:r>
+        <w:t xml:space="preserve"> file.</w:t>
+      </w:r>
+    </w:p>
+    <w:p>
+      <w:pPr>
+        <w:spacing w:after="0"/>
+        <w:rPr>
+          <w:u w:val="single"/>
+        </w:rPr>
+      </w:pPr>
+      <w:r>
+        <w:rPr>
+          <w:u w:val="single"/>
+        </w:rPr>
+        <w:t>Note:</w:t>
+      </w:r>
+    </w:p>
+    <w:p>
+      <w:r>
+        <w:t xml:space="preserve">The Java project can be imported by going to File </w:t>
+      </w:r>
+      <w:r>
+        <w:sym w:font="Wingdings" w:char="F0E0"/>
+      </w:r>
+      <w:r>
+        <w:t xml:space="preserve"> Import </w:t>
+      </w:r>
+      <w:r>
+        <w:sym w:font="Wingdings" w:char="F0E0"/>
+      </w:r>
+      <w:r>
+        <w:t xml:space="preserve"> General </w:t>
+      </w:r>
+      <w:r>
+        <w:sym w:font="Wingdings" w:char="F0E0"/>
+      </w:r>
+      <w:r>
+        <w:t xml:space="preserve"> Existing Projects in Workspace</w:t>
+      </w:r>
     </w:p>
     <w:sectPr>
       <w:pgSz w:w="12240" w:h="15840"/>

</xml_diff>